<commit_message>
Redefini as funcionalidades da aplicação
</commit_message>
<xml_diff>
--- a/Documentos/Funcionalidades.docx
+++ b/Documentos/Funcionalidades.docx
@@ -955,11 +955,17 @@
           <w:p>
             <w:pPr>
               <w:pStyle w:val="TableParagraph"/>
-              <w:rPr>
-                <w:rFonts w:ascii="Times New Roman"/>
-                <w:sz w:val="18"/>
-              </w:rPr>
-            </w:pPr>
+              <w:jc w:val="center"/>
+              <w:rPr>
+                <w:rFonts w:asciiTheme="minorHAnsi" w:hAnsiTheme="minorHAnsi" w:cstheme="minorHAnsi"/>
+              </w:rPr>
+            </w:pPr>
+            <w:r>
+              <w:rPr>
+                <w:rFonts w:asciiTheme="minorHAnsi" w:hAnsiTheme="minorHAnsi" w:cstheme="minorHAnsi"/>
+              </w:rPr>
+              <w:t>2.0</w:t>
+            </w:r>
           </w:p>
         </w:tc>
         <w:tc>
@@ -969,11 +975,17 @@
           <w:p>
             <w:pPr>
               <w:pStyle w:val="TableParagraph"/>
-              <w:rPr>
-                <w:rFonts w:ascii="Times New Roman"/>
-                <w:sz w:val="18"/>
-              </w:rPr>
-            </w:pPr>
+              <w:jc w:val="center"/>
+              <w:rPr>
+                <w:rFonts w:asciiTheme="minorHAnsi" w:hAnsiTheme="minorHAnsi" w:cstheme="minorHAnsi"/>
+              </w:rPr>
+            </w:pPr>
+            <w:r>
+              <w:rPr>
+                <w:rFonts w:asciiTheme="minorHAnsi" w:hAnsiTheme="minorHAnsi" w:cstheme="minorHAnsi"/>
+              </w:rPr>
+              <w:t>18/04/2022</w:t>
+            </w:r>
           </w:p>
         </w:tc>
         <w:tc>
@@ -983,11 +995,17 @@
           <w:p>
             <w:pPr>
               <w:pStyle w:val="TableParagraph"/>
-              <w:rPr>
-                <w:rFonts w:ascii="Times New Roman"/>
-                <w:sz w:val="18"/>
-              </w:rPr>
-            </w:pPr>
+              <w:jc w:val="center"/>
+              <w:rPr>
+                <w:rFonts w:asciiTheme="minorHAnsi" w:hAnsiTheme="minorHAnsi" w:cstheme="minorHAnsi"/>
+              </w:rPr>
+            </w:pPr>
+            <w:r>
+              <w:rPr>
+                <w:rFonts w:asciiTheme="minorHAnsi" w:hAnsiTheme="minorHAnsi" w:cstheme="minorHAnsi"/>
+              </w:rPr>
+              <w:t>Amanda Moraes Benites</w:t>
+            </w:r>
           </w:p>
         </w:tc>
         <w:tc>
@@ -998,10 +1016,15 @@
             <w:pPr>
               <w:pStyle w:val="TableParagraph"/>
               <w:rPr>
-                <w:rFonts w:ascii="Times New Roman"/>
-                <w:sz w:val="18"/>
-              </w:rPr>
-            </w:pPr>
+                <w:rFonts w:asciiTheme="minorHAnsi" w:hAnsiTheme="minorHAnsi" w:cstheme="minorHAnsi"/>
+              </w:rPr>
+            </w:pPr>
+            <w:r>
+              <w:rPr>
+                <w:rFonts w:asciiTheme="minorHAnsi" w:hAnsiTheme="minorHAnsi" w:cstheme="minorHAnsi"/>
+              </w:rPr>
+              <w:t>Alteração das funcionalidades da aplicação</w:t>
+            </w:r>
           </w:p>
         </w:tc>
       </w:tr>
@@ -1313,39 +1336,6 @@
               </w:rPr>
               <w:t>br</w:t>
             </w:r>
-          </w:p>
-        </w:tc>
-      </w:tr>
-      <w:tr>
-        <w:trPr>
-          <w:trHeight w:val="326"/>
-        </w:trPr>
-        <w:tc>
-          <w:tcPr>
-            <w:tcW w:w="4837" w:type="dxa"/>
-          </w:tcPr>
-          <w:p>
-            <w:pPr>
-              <w:pStyle w:val="TableParagraph"/>
-              <w:rPr>
-                <w:rFonts w:ascii="Times New Roman"/>
-                <w:sz w:val="20"/>
-              </w:rPr>
-            </w:pPr>
-          </w:p>
-        </w:tc>
-        <w:tc>
-          <w:tcPr>
-            <w:tcW w:w="4838" w:type="dxa"/>
-          </w:tcPr>
-          <w:p>
-            <w:pPr>
-              <w:pStyle w:val="TableParagraph"/>
-              <w:rPr>
-                <w:rFonts w:ascii="Times New Roman"/>
-                <w:sz w:val="20"/>
-              </w:rPr>
-            </w:pPr>
           </w:p>
         </w:tc>
       </w:tr>
@@ -2207,7 +2197,10 @@
               <w:ind w:left="138"/>
             </w:pPr>
             <w:r>
-              <w:t>Tela para indicar a quantidade de tempo disponível para realizar as tarefas</w:t>
+              <w:t>T</w:t>
+            </w:r>
+            <w:r>
+              <w:t>ela para indicar quais tarefas o usuário irá realizar</w:t>
             </w:r>
           </w:p>
         </w:tc>
@@ -2278,13 +2271,13 @@
               <w:rPr>
                 <w:sz w:val="20"/>
               </w:rPr>
-              <w:t>que o usuário insira a quantidade de tempo que possui para realizar todas as tarefas para que a aplicação consiga dividi-las posteriormente dentro deste período</w:t>
-            </w:r>
-            <w:r>
-              <w:rPr>
-                <w:sz w:val="20"/>
-              </w:rPr>
-              <w:t>.</w:t>
+              <w:t xml:space="preserve">que o usuário </w:t>
+            </w:r>
+            <w:r>
+              <w:rPr>
+                <w:sz w:val="20"/>
+              </w:rPr>
+              <w:t>selecione quais tarefas irá realizar, para que a aplicação possa calcular o tempo para ser apresentado para o usuário.</w:t>
             </w:r>
           </w:p>
         </w:tc>
@@ -2433,13 +2426,43 @@
               <w:rPr>
                 <w:sz w:val="20"/>
               </w:rPr>
-              <w:t>usuário escreva a quantidade de tempo que possui para realizar as tarefas</w:t>
-            </w:r>
-            <w:r>
-              <w:rPr>
-                <w:sz w:val="20"/>
-              </w:rPr>
-              <w:t>.</w:t>
+              <w:t xml:space="preserve">usuário </w:t>
+            </w:r>
+            <w:r>
+              <w:rPr>
+                <w:sz w:val="20"/>
+              </w:rPr>
+              <w:t>marque as tarefas que irá realizar;</w:t>
+            </w:r>
+          </w:p>
+          <w:p>
+            <w:pPr>
+              <w:pStyle w:val="TableParagraph"/>
+              <w:ind w:left="138"/>
+              <w:rPr>
+                <w:sz w:val="20"/>
+              </w:rPr>
+            </w:pPr>
+            <w:r>
+              <w:rPr>
+                <w:sz w:val="20"/>
+              </w:rPr>
+              <w:t>- A quantidade de tarefas selecionadas deve ir de acordo com a quantidade que o usuário selecionou no inicio do programa;</w:t>
+            </w:r>
+          </w:p>
+          <w:p>
+            <w:pPr>
+              <w:pStyle w:val="TableParagraph"/>
+              <w:ind w:left="138"/>
+              <w:rPr>
+                <w:sz w:val="20"/>
+              </w:rPr>
+            </w:pPr>
+            <w:r>
+              <w:rPr>
+                <w:sz w:val="20"/>
+              </w:rPr>
+              <w:t>- Deverá dar a possibilidade de o usuário inserir outra tarefa que não esteja no catálogo.</w:t>
             </w:r>
           </w:p>
         </w:tc>
@@ -2519,7 +2542,7 @@
               <w:t xml:space="preserve"> </w:t>
             </w:r>
             <w:r>
-              <w:t>a classificação das tarefas</w:t>
+              <w:t>a classificação da tarefa adicionada</w:t>
             </w:r>
           </w:p>
         </w:tc>
@@ -2564,7 +2587,25 @@
               <w:rPr>
                 <w:sz w:val="20"/>
               </w:rPr>
-              <w:t>Para que a aplicação consiga dividir as tarefas de uma forma adequada, é necessário que o usuário classifique-as de acordo com as categorias: “rápida”, “média” e “longa”</w:t>
+              <w:t xml:space="preserve">Para que a aplicação consiga </w:t>
+            </w:r>
+            <w:r>
+              <w:rPr>
+                <w:sz w:val="20"/>
+              </w:rPr>
+              <w:t xml:space="preserve">calcular o tempo que o usuário necessita para realizar cada tarefa, caso tenha </w:t>
+            </w:r>
+            <w:r>
+              <w:rPr>
+                <w:sz w:val="20"/>
+              </w:rPr>
+              <w:t>outra</w:t>
+            </w:r>
+            <w:r>
+              <w:rPr>
+                <w:sz w:val="20"/>
+              </w:rPr>
+              <w:t xml:space="preserve"> tarefa fora do catálogo, é necessária uma tela para adicionar o nome da tarefa e o tempo necessário para realiza-la</w:t>
             </w:r>
             <w:r>
               <w:rPr>
@@ -2577,7 +2618,7 @@
       </w:tr>
       <w:tr>
         <w:trPr>
-          <w:trHeight w:val="1301"/>
+          <w:trHeight w:val="529"/>
         </w:trPr>
         <w:tc>
           <w:tcPr>
@@ -2624,80 +2665,13 @@
               <w:rPr>
                 <w:sz w:val="20"/>
               </w:rPr>
-              <w:t xml:space="preserve">Deverá abrir uma tela para cada tarefa apresentada pelo usuário na primeira tela. Desta forma, se o usuário apresentou </w:t>
-            </w:r>
-            <w:proofErr w:type="gramStart"/>
-            <w:r>
-              <w:rPr>
-                <w:sz w:val="20"/>
-              </w:rPr>
-              <w:t>2</w:t>
-            </w:r>
-            <w:proofErr w:type="gramEnd"/>
-            <w:r>
-              <w:rPr>
-                <w:sz w:val="20"/>
-              </w:rPr>
-              <w:t xml:space="preserve"> tarefas, a aplicação deverá abrir 2 telas, uma para cada atividade.</w:t>
-            </w:r>
-          </w:p>
-          <w:p>
-            <w:pPr>
-              <w:pStyle w:val="TableParagraph"/>
-              <w:numPr>
-                <w:ilvl w:val="0"/>
-                <w:numId w:val="1"/>
-              </w:numPr>
-              <w:tabs>
-                <w:tab w:val="left" w:pos="243"/>
-              </w:tabs>
-              <w:spacing w:before="36"/>
-              <w:ind w:left="242" w:hanging="105"/>
-              <w:rPr>
-                <w:sz w:val="20"/>
-              </w:rPr>
-            </w:pPr>
-            <w:r>
-              <w:rPr>
-                <w:sz w:val="20"/>
-              </w:rPr>
-              <w:t>Em cada tela deverá haver um espaço para o usuário indicar o nome da tarefa e um espaço para classificar a tarefa em “</w:t>
-            </w:r>
-            <w:r>
-              <w:rPr>
-                <w:sz w:val="20"/>
-              </w:rPr>
-              <w:t>R</w:t>
-            </w:r>
-            <w:r>
-              <w:rPr>
-                <w:sz w:val="20"/>
-              </w:rPr>
-              <w:t>ápida”, “</w:t>
-            </w:r>
-            <w:r>
-              <w:rPr>
-                <w:sz w:val="20"/>
-              </w:rPr>
-              <w:t>M</w:t>
-            </w:r>
-            <w:r>
-              <w:rPr>
-                <w:sz w:val="20"/>
-              </w:rPr>
-              <w:t>édia” e “</w:t>
-            </w:r>
-            <w:r>
-              <w:rPr>
-                <w:sz w:val="20"/>
-              </w:rPr>
-              <w:t>L</w:t>
-            </w:r>
-            <w:r>
-              <w:rPr>
-                <w:sz w:val="20"/>
-              </w:rPr>
-              <w:t>onga”.</w:t>
+              <w:t xml:space="preserve">Deverá abrir uma tela </w:t>
+            </w:r>
+            <w:r>
+              <w:rPr>
+                <w:sz w:val="20"/>
+              </w:rPr>
+              <w:t>para que o usuário insira o nome da tarefa e o tempo que necessita para realiza-la.</w:t>
             </w:r>
           </w:p>
         </w:tc>
@@ -2759,7 +2733,7 @@
               <w:ind w:left="138"/>
             </w:pPr>
             <w:r>
-              <w:t>Tela com tabela de organização de horários.</w:t>
+              <w:t>Tela com apresentação do tempo necessário para se realizar todas as tarefas</w:t>
             </w:r>
           </w:p>
         </w:tc>
@@ -2804,7 +2778,7 @@
               <w:rPr>
                 <w:sz w:val="20"/>
               </w:rPr>
-              <w:t>Após o usuário ter inserido todas as informações, é necessário apresentar a organização realizada pela máquina através de uma tabela.</w:t>
+              <w:t>Para que o usuário saiba quanto tempo precisa para realizar todas as tarefas, a aplicação necessita apresentar a soma do tempo pré-definido das tarefas selecionadas.</w:t>
             </w:r>
           </w:p>
         </w:tc>
@@ -2864,19 +2838,87 @@
               <w:rPr>
                 <w:sz w:val="20"/>
               </w:rPr>
-              <w:t>Deverá abrir uma tela com uma tabela contendo o n</w:t>
-            </w:r>
-            <w:r>
-              <w:rPr>
-                <w:sz w:val="20"/>
-              </w:rPr>
-              <w:t>úmero da tarefa, o n</w:t>
-            </w:r>
-            <w:r>
-              <w:rPr>
-                <w:sz w:val="20"/>
-              </w:rPr>
-              <w:t>ome, a classificação e o tempo para realiza-la que foi organizado pela própria aplicação.</w:t>
+              <w:t xml:space="preserve">Após o usuário ter selecionado todas as tarefas, a aplicação </w:t>
+            </w:r>
+            <w:r>
+              <w:rPr>
+                <w:sz w:val="20"/>
+              </w:rPr>
+              <w:t xml:space="preserve">deverá </w:t>
+            </w:r>
+            <w:r>
+              <w:rPr>
+                <w:sz w:val="20"/>
+              </w:rPr>
+              <w:t>soma</w:t>
+            </w:r>
+            <w:r>
+              <w:rPr>
+                <w:sz w:val="20"/>
+              </w:rPr>
+              <w:t>r</w:t>
+            </w:r>
+            <w:r>
+              <w:rPr>
+                <w:sz w:val="20"/>
+              </w:rPr>
+              <w:t xml:space="preserve"> os</w:t>
+            </w:r>
+            <w:r>
+              <w:rPr>
+                <w:sz w:val="20"/>
+              </w:rPr>
+              <w:t xml:space="preserve"> tempo</w:t>
+            </w:r>
+            <w:r>
+              <w:rPr>
+                <w:sz w:val="20"/>
+              </w:rPr>
+              <w:t>s</w:t>
+            </w:r>
+            <w:r>
+              <w:rPr>
+                <w:sz w:val="20"/>
+              </w:rPr>
+              <w:t xml:space="preserve"> pré-definido</w:t>
+            </w:r>
+            <w:r>
+              <w:rPr>
+                <w:sz w:val="20"/>
+              </w:rPr>
+              <w:t>s</w:t>
+            </w:r>
+            <w:bookmarkStart w:id="3" w:name="_GoBack"/>
+            <w:bookmarkEnd w:id="3"/>
+            <w:r>
+              <w:rPr>
+                <w:sz w:val="20"/>
+              </w:rPr>
+              <w:t xml:space="preserve"> para a realização de cada tarefa (podendo somar o tempo inserido pelo usuário ao selecionar uma tarefa fora do catálogo) e apresenta</w:t>
+            </w:r>
+            <w:r>
+              <w:rPr>
+                <w:sz w:val="20"/>
+              </w:rPr>
+              <w:t>r uma tela para o</w:t>
+            </w:r>
+            <w:r>
+              <w:rPr>
+                <w:sz w:val="20"/>
+              </w:rPr>
+              <w:t xml:space="preserve"> usu</w:t>
+            </w:r>
+            <w:r>
+              <w:rPr>
+                <w:sz w:val="20"/>
+              </w:rPr>
+              <w:t>ário com o valor desta soma</w:t>
+            </w:r>
+            <w:r>
+              <w:rPr>
+                <w:sz w:val="20"/>
+              </w:rPr>
+              <w:t>.</w:t>
             </w:r>
           </w:p>
         </w:tc>
@@ -3118,16 +3160,8 @@
               <w:ind w:left="138"/>
             </w:pPr>
             <w:r>
-              <w:t>Botão “</w:t>
-            </w:r>
-            <w:r>
-              <w:t>Cancela</w:t>
-            </w:r>
-            <w:r>
-              <w:t>r”</w:t>
-            </w:r>
-            <w:bookmarkStart w:id="3" w:name="_GoBack"/>
-            <w:bookmarkEnd w:id="3"/>
+              <w:t>Botão “Cancelar”</w:t>
+            </w:r>
           </w:p>
         </w:tc>
       </w:tr>
@@ -3184,13 +3218,7 @@
               <w:rPr>
                 <w:sz w:val="20"/>
               </w:rPr>
-              <w:t xml:space="preserve">necessário haver um botão para </w:t>
-            </w:r>
-            <w:r>
-              <w:rPr>
-                <w:sz w:val="20"/>
-              </w:rPr>
-              <w:t>cancelar alguma situação indesejada para o usuário.</w:t>
+              <w:t>necessário haver um botão para cancelar alguma situação indesejada para o usuário.</w:t>
             </w:r>
           </w:p>
         </w:tc>

</xml_diff>

<commit_message>
atualizei o documento sobre as funcionalidades
</commit_message>
<xml_diff>
--- a/Documentos/Funcionalidades.docx
+++ b/Documentos/Funcionalidades.docx
@@ -1039,11 +1039,19 @@
           <w:p>
             <w:pPr>
               <w:pStyle w:val="TableParagraph"/>
-              <w:rPr>
-                <w:rFonts w:ascii="Times New Roman"/>
-                <w:sz w:val="20"/>
-              </w:rPr>
-            </w:pPr>
+              <w:jc w:val="center"/>
+              <w:rPr>
+                <w:rFonts w:ascii="Arial" w:hAnsi="Arial" w:cs="Arial"/>
+                <w:sz w:val="20"/>
+              </w:rPr>
+            </w:pPr>
+            <w:r>
+              <w:rPr>
+                <w:rFonts w:ascii="Arial" w:hAnsi="Arial" w:cs="Arial"/>
+                <w:sz w:val="20"/>
+              </w:rPr>
+              <w:t>3.0</w:t>
+            </w:r>
           </w:p>
         </w:tc>
         <w:tc>
@@ -1053,11 +1061,19 @@
           <w:p>
             <w:pPr>
               <w:pStyle w:val="TableParagraph"/>
-              <w:rPr>
-                <w:rFonts w:ascii="Times New Roman"/>
-                <w:sz w:val="20"/>
-              </w:rPr>
-            </w:pPr>
+              <w:jc w:val="center"/>
+              <w:rPr>
+                <w:rFonts w:ascii="Arial" w:hAnsi="Arial" w:cs="Arial"/>
+                <w:sz w:val="20"/>
+              </w:rPr>
+            </w:pPr>
+            <w:r>
+              <w:rPr>
+                <w:rFonts w:ascii="Arial" w:hAnsi="Arial" w:cs="Arial"/>
+                <w:sz w:val="20"/>
+              </w:rPr>
+              <w:t>06/05/2022</w:t>
+            </w:r>
           </w:p>
         </w:tc>
         <w:tc>
@@ -1067,11 +1083,19 @@
           <w:p>
             <w:pPr>
               <w:pStyle w:val="TableParagraph"/>
-              <w:rPr>
-                <w:rFonts w:ascii="Times New Roman"/>
-                <w:sz w:val="20"/>
-              </w:rPr>
-            </w:pPr>
+              <w:jc w:val="center"/>
+              <w:rPr>
+                <w:rFonts w:ascii="Arial" w:hAnsi="Arial" w:cs="Arial"/>
+                <w:sz w:val="20"/>
+              </w:rPr>
+            </w:pPr>
+            <w:r>
+              <w:rPr>
+                <w:rFonts w:ascii="Arial" w:hAnsi="Arial" w:cs="Arial"/>
+                <w:sz w:val="20"/>
+              </w:rPr>
+              <w:t>Amanda Moraes Benites</w:t>
+            </w:r>
           </w:p>
         </w:tc>
         <w:tc>
@@ -1082,10 +1106,17 @@
             <w:pPr>
               <w:pStyle w:val="TableParagraph"/>
               <w:rPr>
-                <w:rFonts w:ascii="Times New Roman"/>
-                <w:sz w:val="20"/>
-              </w:rPr>
-            </w:pPr>
+                <w:rFonts w:ascii="Arial" w:hAnsi="Arial" w:cs="Arial"/>
+                <w:sz w:val="20"/>
+              </w:rPr>
+            </w:pPr>
+            <w:r>
+              <w:rPr>
+                <w:rFonts w:ascii="Arial" w:hAnsi="Arial" w:cs="Arial"/>
+                <w:sz w:val="20"/>
+              </w:rPr>
+              <w:t>Alteração nas funcionalidades da aplicação.</w:t>
+            </w:r>
           </w:p>
         </w:tc>
       </w:tr>
@@ -1939,7 +1970,10 @@
               <w:ind w:left="138"/>
             </w:pPr>
             <w:r>
-              <w:t>Tela para indicar a quantidade de tarefas</w:t>
+              <w:t>Tela para</w:t>
+            </w:r>
+            <w:r>
+              <w:t xml:space="preserve"> introduzir a aplicação</w:t>
             </w:r>
           </w:p>
         </w:tc>
@@ -2018,7 +2052,14 @@
                 <w:spacing w:val="2"/>
                 <w:sz w:val="20"/>
               </w:rPr>
-              <w:t>, ao abrir a aplicação, o usuário possa digitar a quantidade de tarefas que necessita fazer para que o programa possa realizar as outras partes do processo.</w:t>
+              <w:t xml:space="preserve">, ao abrir a aplicação, o usuário possa </w:t>
+            </w:r>
+            <w:r>
+              <w:rPr>
+                <w:spacing w:val="2"/>
+                <w:sz w:val="20"/>
+              </w:rPr>
+              <w:t>ler sobre os objetivos da aplicação, para saber qual é função dela.</w:t>
             </w:r>
           </w:p>
         </w:tc>
@@ -2072,71 +2113,22 @@
               <w:rPr>
                 <w:sz w:val="20"/>
               </w:rPr>
-              <w:t>Deve</w:t>
-            </w:r>
-            <w:r>
-              <w:rPr>
-                <w:spacing w:val="-1"/>
-                <w:sz w:val="20"/>
-              </w:rPr>
-              <w:t xml:space="preserve"> </w:t>
-            </w:r>
-            <w:r>
-              <w:rPr>
-                <w:sz w:val="20"/>
-              </w:rPr>
-              <w:t>iniciar</w:t>
-            </w:r>
-            <w:r>
-              <w:rPr>
-                <w:spacing w:val="-3"/>
-                <w:sz w:val="20"/>
-              </w:rPr>
-              <w:t xml:space="preserve"> </w:t>
-            </w:r>
-            <w:r>
-              <w:rPr>
-                <w:sz w:val="20"/>
-              </w:rPr>
-              <w:t xml:space="preserve">com </w:t>
+              <w:t xml:space="preserve">Deverá abrir uma tela </w:t>
+            </w:r>
+            <w:r>
+              <w:rPr>
+                <w:sz w:val="20"/>
+              </w:rPr>
+              <w:t xml:space="preserve">com a explicação sobre a funcionalidade da aplicação, seu nome e </w:t>
             </w:r>
             <w:proofErr w:type="gramStart"/>
             <w:r>
               <w:rPr>
                 <w:sz w:val="20"/>
               </w:rPr>
-              <w:t>0</w:t>
+              <w:t>logo</w:t>
             </w:r>
             <w:proofErr w:type="gramEnd"/>
-            <w:r>
-              <w:rPr>
-                <w:sz w:val="20"/>
-              </w:rPr>
-              <w:t xml:space="preserve"> tarefas a serem realizadas;</w:t>
-            </w:r>
-          </w:p>
-          <w:p>
-            <w:pPr>
-              <w:pStyle w:val="TableParagraph"/>
-              <w:numPr>
-                <w:ilvl w:val="0"/>
-                <w:numId w:val="2"/>
-              </w:numPr>
-              <w:tabs>
-                <w:tab w:val="left" w:pos="243"/>
-              </w:tabs>
-              <w:spacing w:before="1"/>
-              <w:ind w:hanging="105"/>
-              <w:rPr>
-                <w:sz w:val="20"/>
-              </w:rPr>
-            </w:pPr>
-            <w:r>
-              <w:rPr>
-                <w:sz w:val="20"/>
-              </w:rPr>
-              <w:t>Deverá abrir uma tela para o usuário escrever a quantidade de tarefas que necessita realizar.</w:t>
-            </w:r>
           </w:p>
         </w:tc>
       </w:tr>
@@ -2200,7 +2192,7 @@
               <w:t>T</w:t>
             </w:r>
             <w:r>
-              <w:t>ela para indicar quais tarefas o usuário irá realizar</w:t>
+              <w:t>ela para o usuário indicar quais tarefas precisa realizar e para a aplicação apresentar o tempo necessário para realizar todas elas</w:t>
             </w:r>
           </w:p>
         </w:tc>
@@ -2447,22 +2439,13 @@
               <w:rPr>
                 <w:sz w:val="20"/>
               </w:rPr>
-              <w:t>- A quantidade de tarefas selecionadas deve ir de acordo com a quantidade que o usuário selecionou no inicio do programa;</w:t>
-            </w:r>
-          </w:p>
-          <w:p>
-            <w:pPr>
-              <w:pStyle w:val="TableParagraph"/>
-              <w:ind w:left="138"/>
-              <w:rPr>
-                <w:sz w:val="20"/>
-              </w:rPr>
-            </w:pPr>
-            <w:r>
-              <w:rPr>
-                <w:sz w:val="20"/>
-              </w:rPr>
-              <w:t>- Deverá dar a possibilidade de o usuário inserir outra tarefa que não esteja no catálogo.</w:t>
+              <w:t xml:space="preserve">- </w:t>
+            </w:r>
+            <w:r>
+              <w:rPr>
+                <w:sz w:val="20"/>
+              </w:rPr>
+              <w:t>A aplicação deverá apresentar o tempo total para realizar todas as tarefas, de acordo com a soma dos tempos pré-programados de cada tarefa.</w:t>
             </w:r>
           </w:p>
         </w:tc>
@@ -2509,7 +2492,7 @@
               <w:ind w:left="106"/>
             </w:pPr>
             <w:r>
-              <w:t>RF003</w:t>
+              <w:t>RF005</w:t>
             </w:r>
           </w:p>
         </w:tc>
@@ -2524,25 +2507,7 @@
               <w:ind w:left="138"/>
             </w:pPr>
             <w:r>
-              <w:t>Tela</w:t>
-            </w:r>
-            <w:r>
-              <w:rPr>
-                <w:spacing w:val="-7"/>
-              </w:rPr>
-              <w:t xml:space="preserve"> </w:t>
-            </w:r>
-            <w:r>
-              <w:t>para</w:t>
-            </w:r>
-            <w:r>
-              <w:rPr>
-                <w:spacing w:val="-2"/>
-              </w:rPr>
-              <w:t xml:space="preserve"> </w:t>
-            </w:r>
-            <w:r>
-              <w:t>a classificação da tarefa adicionada</w:t>
+              <w:t>Botão “Continuar”</w:t>
             </w:r>
           </w:p>
         </w:tc>
@@ -2587,444 +2552,6 @@
               <w:rPr>
                 <w:sz w:val="20"/>
               </w:rPr>
-              <w:t xml:space="preserve">Para que a aplicação consiga </w:t>
-            </w:r>
-            <w:r>
-              <w:rPr>
-                <w:sz w:val="20"/>
-              </w:rPr>
-              <w:t xml:space="preserve">calcular o tempo que o usuário necessita para realizar cada tarefa, caso tenha </w:t>
-            </w:r>
-            <w:r>
-              <w:rPr>
-                <w:sz w:val="20"/>
-              </w:rPr>
-              <w:t>outra</w:t>
-            </w:r>
-            <w:r>
-              <w:rPr>
-                <w:sz w:val="20"/>
-              </w:rPr>
-              <w:t xml:space="preserve"> tarefa fora do catálogo, é necessária uma tela para adicionar o nome da tarefa e o tempo necessário para realiza-la</w:t>
-            </w:r>
-            <w:r>
-              <w:rPr>
-                <w:sz w:val="20"/>
-              </w:rPr>
-              <w:t>.</w:t>
-            </w:r>
-          </w:p>
-        </w:tc>
-      </w:tr>
-      <w:tr>
-        <w:trPr>
-          <w:trHeight w:val="529"/>
-        </w:trPr>
-        <w:tc>
-          <w:tcPr>
-            <w:tcW w:w="1273" w:type="dxa"/>
-          </w:tcPr>
-          <w:p>
-            <w:pPr>
-              <w:pStyle w:val="TableParagraph"/>
-              <w:spacing w:before="4"/>
-              <w:ind w:left="106"/>
-              <w:rPr>
-                <w:sz w:val="20"/>
-              </w:rPr>
-            </w:pPr>
-            <w:r>
-              <w:rPr>
-                <w:sz w:val="20"/>
-              </w:rPr>
-              <w:t>Descrição:</w:t>
-            </w:r>
-          </w:p>
-        </w:tc>
-        <w:tc>
-          <w:tcPr>
-            <w:tcW w:w="7083" w:type="dxa"/>
-          </w:tcPr>
-          <w:p>
-            <w:pPr>
-              <w:pStyle w:val="TableParagraph"/>
-              <w:numPr>
-                <w:ilvl w:val="0"/>
-                <w:numId w:val="1"/>
-              </w:numPr>
-              <w:tabs>
-                <w:tab w:val="left" w:pos="243"/>
-              </w:tabs>
-              <w:spacing w:before="36"/>
-              <w:ind w:left="242" w:hanging="105"/>
-              <w:rPr>
-                <w:sz w:val="20"/>
-              </w:rPr>
-            </w:pPr>
-            <w:r>
-              <w:rPr>
-                <w:sz w:val="20"/>
-              </w:rPr>
-              <w:t xml:space="preserve">Deverá abrir uma tela </w:t>
-            </w:r>
-            <w:r>
-              <w:rPr>
-                <w:sz w:val="20"/>
-              </w:rPr>
-              <w:t>para que o usuário insira o nome da tarefa e o tempo que necessita para realiza-la.</w:t>
-            </w:r>
-          </w:p>
-        </w:tc>
-      </w:tr>
-    </w:tbl>
-    <w:p>
-      <w:pPr>
-        <w:pStyle w:val="Corpodetexto"/>
-        <w:spacing w:before="2"/>
-      </w:pPr>
-    </w:p>
-    <w:tbl>
-      <w:tblPr>
-        <w:tblStyle w:val="TableNormal"/>
-        <w:tblW w:w="0" w:type="auto"/>
-        <w:tblInd w:w="1199" w:type="dxa"/>
-        <w:tblBorders>
-          <w:top w:val="single" w:sz="4" w:space="0" w:color="000000"/>
-          <w:left w:val="single" w:sz="4" w:space="0" w:color="000000"/>
-          <w:bottom w:val="single" w:sz="4" w:space="0" w:color="000000"/>
-          <w:right w:val="single" w:sz="4" w:space="0" w:color="000000"/>
-          <w:insideH w:val="single" w:sz="4" w:space="0" w:color="000000"/>
-          <w:insideV w:val="single" w:sz="4" w:space="0" w:color="000000"/>
-        </w:tblBorders>
-        <w:tblLayout w:type="fixed"/>
-        <w:tblLook w:val="01E0" w:firstRow="1" w:lastRow="1" w:firstColumn="1" w:lastColumn="1" w:noHBand="0" w:noVBand="0"/>
-      </w:tblPr>
-      <w:tblGrid>
-        <w:gridCol w:w="1273"/>
-        <w:gridCol w:w="7083"/>
-      </w:tblGrid>
-      <w:tr>
-        <w:trPr>
-          <w:trHeight w:val="510"/>
-        </w:trPr>
-        <w:tc>
-          <w:tcPr>
-            <w:tcW w:w="1273" w:type="dxa"/>
-          </w:tcPr>
-          <w:p>
-            <w:pPr>
-              <w:pStyle w:val="TableParagraph"/>
-              <w:spacing w:before="1"/>
-              <w:ind w:left="106"/>
-            </w:pPr>
-            <w:r>
-              <w:t>RF004</w:t>
-            </w:r>
-          </w:p>
-        </w:tc>
-        <w:tc>
-          <w:tcPr>
-            <w:tcW w:w="7083" w:type="dxa"/>
-          </w:tcPr>
-          <w:p>
-            <w:pPr>
-              <w:pStyle w:val="TableParagraph"/>
-              <w:spacing w:before="1"/>
-              <w:ind w:left="138"/>
-            </w:pPr>
-            <w:r>
-              <w:t>Tela com apresentação do tempo necessário para se realizar todas as tarefas</w:t>
-            </w:r>
-          </w:p>
-        </w:tc>
-      </w:tr>
-      <w:tr>
-        <w:trPr>
-          <w:trHeight w:val="482"/>
-        </w:trPr>
-        <w:tc>
-          <w:tcPr>
-            <w:tcW w:w="1273" w:type="dxa"/>
-          </w:tcPr>
-          <w:p>
-            <w:pPr>
-              <w:pStyle w:val="TableParagraph"/>
-              <w:ind w:left="106"/>
-              <w:rPr>
-                <w:sz w:val="20"/>
-              </w:rPr>
-            </w:pPr>
-            <w:r>
-              <w:rPr>
-                <w:sz w:val="20"/>
-              </w:rPr>
-              <w:t>Motivo:</w:t>
-            </w:r>
-          </w:p>
-        </w:tc>
-        <w:tc>
-          <w:tcPr>
-            <w:tcW w:w="7083" w:type="dxa"/>
-          </w:tcPr>
-          <w:p>
-            <w:pPr>
-              <w:pStyle w:val="TableParagraph"/>
-              <w:ind w:left="138"/>
-              <w:rPr>
-                <w:sz w:val="20"/>
-              </w:rPr>
-            </w:pPr>
-            <w:r>
-              <w:rPr>
-                <w:sz w:val="20"/>
-              </w:rPr>
-              <w:t>Para que o usuário saiba quanto tempo precisa para realizar todas as tarefas, a aplicação necessita apresentar a soma do tempo pré-definido das tarefas selecionadas.</w:t>
-            </w:r>
-          </w:p>
-        </w:tc>
-      </w:tr>
-      <w:tr>
-        <w:trPr>
-          <w:trHeight w:val="478"/>
-        </w:trPr>
-        <w:tc>
-          <w:tcPr>
-            <w:tcW w:w="1273" w:type="dxa"/>
-          </w:tcPr>
-          <w:p>
-            <w:pPr>
-              <w:pStyle w:val="TableParagraph"/>
-              <w:spacing w:before="1"/>
-              <w:ind w:left="106"/>
-              <w:rPr>
-                <w:sz w:val="20"/>
-              </w:rPr>
-            </w:pPr>
-            <w:r>
-              <w:rPr>
-                <w:sz w:val="20"/>
-              </w:rPr>
-              <w:t>Descrição:</w:t>
-            </w:r>
-          </w:p>
-        </w:tc>
-        <w:tc>
-          <w:tcPr>
-            <w:tcW w:w="7083" w:type="dxa"/>
-          </w:tcPr>
-          <w:p>
-            <w:pPr>
-              <w:pStyle w:val="TableParagraph"/>
-              <w:spacing w:before="1"/>
-              <w:ind w:left="138"/>
-              <w:rPr>
-                <w:sz w:val="20"/>
-              </w:rPr>
-            </w:pPr>
-            <w:r>
-              <w:rPr>
-                <w:sz w:val="20"/>
-              </w:rPr>
-              <w:t>-</w:t>
-            </w:r>
-            <w:r>
-              <w:rPr>
-                <w:spacing w:val="-5"/>
-                <w:sz w:val="20"/>
-              </w:rPr>
-              <w:t xml:space="preserve"> </w:t>
-            </w:r>
-            <w:r>
-              <w:rPr>
-                <w:sz w:val="20"/>
-              </w:rPr>
-              <w:t xml:space="preserve">Após o usuário ter selecionado todas as tarefas, a aplicação </w:t>
-            </w:r>
-            <w:r>
-              <w:rPr>
-                <w:sz w:val="20"/>
-              </w:rPr>
-              <w:t xml:space="preserve">deverá </w:t>
-            </w:r>
-            <w:r>
-              <w:rPr>
-                <w:sz w:val="20"/>
-              </w:rPr>
-              <w:t>soma</w:t>
-            </w:r>
-            <w:r>
-              <w:rPr>
-                <w:sz w:val="20"/>
-              </w:rPr>
-              <w:t>r</w:t>
-            </w:r>
-            <w:r>
-              <w:rPr>
-                <w:sz w:val="20"/>
-              </w:rPr>
-              <w:t xml:space="preserve"> os</w:t>
-            </w:r>
-            <w:r>
-              <w:rPr>
-                <w:sz w:val="20"/>
-              </w:rPr>
-              <w:t xml:space="preserve"> tempo</w:t>
-            </w:r>
-            <w:r>
-              <w:rPr>
-                <w:sz w:val="20"/>
-              </w:rPr>
-              <w:t>s</w:t>
-            </w:r>
-            <w:r>
-              <w:rPr>
-                <w:sz w:val="20"/>
-              </w:rPr>
-              <w:t xml:space="preserve"> pré-definido</w:t>
-            </w:r>
-            <w:r>
-              <w:rPr>
-                <w:sz w:val="20"/>
-              </w:rPr>
-              <w:t>s</w:t>
-            </w:r>
-            <w:bookmarkStart w:id="3" w:name="_GoBack"/>
-            <w:bookmarkEnd w:id="3"/>
-            <w:r>
-              <w:rPr>
-                <w:sz w:val="20"/>
-              </w:rPr>
-              <w:t xml:space="preserve"> para a realização de cada tarefa (podendo somar o tempo inserido pelo usuário ao selecionar uma tarefa fora do catálogo) e apresenta</w:t>
-            </w:r>
-            <w:r>
-              <w:rPr>
-                <w:sz w:val="20"/>
-              </w:rPr>
-              <w:t>r uma tela para o</w:t>
-            </w:r>
-            <w:r>
-              <w:rPr>
-                <w:sz w:val="20"/>
-              </w:rPr>
-              <w:t xml:space="preserve"> usu</w:t>
-            </w:r>
-            <w:r>
-              <w:rPr>
-                <w:sz w:val="20"/>
-              </w:rPr>
-              <w:t>ário com o valor desta soma</w:t>
-            </w:r>
-            <w:r>
-              <w:rPr>
-                <w:sz w:val="20"/>
-              </w:rPr>
-              <w:t>.</w:t>
-            </w:r>
-          </w:p>
-        </w:tc>
-      </w:tr>
-    </w:tbl>
-    <w:p>
-      <w:pPr>
-        <w:pStyle w:val="Corpodetexto"/>
-        <w:spacing w:before="2"/>
-      </w:pPr>
-    </w:p>
-    <w:tbl>
-      <w:tblPr>
-        <w:tblStyle w:val="TableNormal"/>
-        <w:tblW w:w="0" w:type="auto"/>
-        <w:tblInd w:w="1199" w:type="dxa"/>
-        <w:tblBorders>
-          <w:top w:val="single" w:sz="4" w:space="0" w:color="000000"/>
-          <w:left w:val="single" w:sz="4" w:space="0" w:color="000000"/>
-          <w:bottom w:val="single" w:sz="4" w:space="0" w:color="000000"/>
-          <w:right w:val="single" w:sz="4" w:space="0" w:color="000000"/>
-          <w:insideH w:val="single" w:sz="4" w:space="0" w:color="000000"/>
-          <w:insideV w:val="single" w:sz="4" w:space="0" w:color="000000"/>
-        </w:tblBorders>
-        <w:tblLayout w:type="fixed"/>
-        <w:tblLook w:val="01E0" w:firstRow="1" w:lastRow="1" w:firstColumn="1" w:lastColumn="1" w:noHBand="0" w:noVBand="0"/>
-      </w:tblPr>
-      <w:tblGrid>
-        <w:gridCol w:w="1273"/>
-        <w:gridCol w:w="7083"/>
-      </w:tblGrid>
-      <w:tr>
-        <w:trPr>
-          <w:trHeight w:val="510"/>
-        </w:trPr>
-        <w:tc>
-          <w:tcPr>
-            <w:tcW w:w="1273" w:type="dxa"/>
-          </w:tcPr>
-          <w:p>
-            <w:pPr>
-              <w:pStyle w:val="TableParagraph"/>
-              <w:spacing w:line="266" w:lineRule="exact"/>
-              <w:ind w:left="106"/>
-            </w:pPr>
-            <w:r>
-              <w:t>RF005</w:t>
-            </w:r>
-          </w:p>
-        </w:tc>
-        <w:tc>
-          <w:tcPr>
-            <w:tcW w:w="7083" w:type="dxa"/>
-          </w:tcPr>
-          <w:p>
-            <w:pPr>
-              <w:pStyle w:val="TableParagraph"/>
-              <w:spacing w:line="266" w:lineRule="exact"/>
-              <w:ind w:left="138"/>
-            </w:pPr>
-            <w:r>
-              <w:t>Botão “Continuar”</w:t>
-            </w:r>
-          </w:p>
-        </w:tc>
-      </w:tr>
-      <w:tr>
-        <w:trPr>
-          <w:trHeight w:val="478"/>
-        </w:trPr>
-        <w:tc>
-          <w:tcPr>
-            <w:tcW w:w="1273" w:type="dxa"/>
-          </w:tcPr>
-          <w:p>
-            <w:pPr>
-              <w:pStyle w:val="TableParagraph"/>
-              <w:ind w:left="106"/>
-              <w:rPr>
-                <w:sz w:val="20"/>
-              </w:rPr>
-            </w:pPr>
-            <w:r>
-              <w:rPr>
-                <w:sz w:val="20"/>
-              </w:rPr>
-              <w:t>Motivo:</w:t>
-            </w:r>
-          </w:p>
-        </w:tc>
-        <w:tc>
-          <w:tcPr>
-            <w:tcW w:w="7083" w:type="dxa"/>
-          </w:tcPr>
-          <w:p>
-            <w:pPr>
-              <w:pStyle w:val="TableParagraph"/>
-              <w:ind w:left="138"/>
-              <w:rPr>
-                <w:sz w:val="20"/>
-              </w:rPr>
-            </w:pPr>
-            <w:r>
-              <w:rPr>
-                <w:sz w:val="20"/>
-              </w:rPr>
               <w:t>É</w:t>
             </w:r>
             <w:r>
@@ -3104,11 +2631,6 @@
         </w:tc>
       </w:tr>
     </w:tbl>
-    <w:p/>
-    <w:p/>
-    <w:p/>
-    <w:p/>
-    <w:p/>
     <w:p/>
     <w:tbl>
       <w:tblPr>
@@ -3160,7 +2682,10 @@
               <w:ind w:left="138"/>
             </w:pPr>
             <w:r>
-              <w:t>Botão “Cancelar”</w:t>
+              <w:t>Botão “Voltar</w:t>
+            </w:r>
+            <w:r>
+              <w:t>”</w:t>
             </w:r>
           </w:p>
         </w:tc>
@@ -3218,7 +2743,13 @@
               <w:rPr>
                 <w:sz w:val="20"/>
               </w:rPr>
-              <w:t>necessário haver um botão para cancelar alguma situação indesejada para o usuário.</w:t>
+              <w:t xml:space="preserve">necessário haver um botão </w:t>
+            </w:r>
+            <w:r>
+              <w:rPr>
+                <w:sz w:val="20"/>
+              </w:rPr>
+              <w:t>para que o usuário possa voltar para a tela inicial.</w:t>
             </w:r>
           </w:p>
         </w:tc>
@@ -3290,7 +2821,21 @@
               <w:rPr>
                 <w:sz w:val="20"/>
               </w:rPr>
-              <w:t xml:space="preserve"> escrito “Cancelar”, a aplicação deve cancelar toda a atividade realizada na tela em que o usuário se encontra.</w:t>
+              <w:t xml:space="preserve"> escrito “Voltar</w:t>
+            </w:r>
+            <w:bookmarkStart w:id="3" w:name="_GoBack"/>
+            <w:bookmarkEnd w:id="3"/>
+            <w:r>
+              <w:rPr>
+                <w:sz w:val="20"/>
+              </w:rPr>
+              <w:t xml:space="preserve">”, a aplicação deve </w:t>
+            </w:r>
+            <w:r>
+              <w:rPr>
+                <w:sz w:val="20"/>
+              </w:rPr>
+              <w:t>voltar para a página inicial.</w:t>
             </w:r>
           </w:p>
         </w:tc>
@@ -3660,7 +3205,7 @@
                     <w:noProof/>
                     <w:color w:val="538DD3"/>
                   </w:rPr>
-                  <w:t>3</w:t>
+                  <w:t>2</w:t>
                 </w:r>
                 <w:r>
                   <w:fldChar w:fldCharType="end"/>

</xml_diff>